<commit_message>
Abstraction, Interface, Static_keyword, WrapperClass
</commit_message>
<xml_diff>
--- a/src/ATB10x_LabExercises/String/String.docx
+++ b/src/ATB10x_LabExercises/String/String.docx
@@ -39,7 +39,15 @@
         </w:numPr>
       </w:pPr>
       <w:r>
-        <w:t>String is a built-in class in java.lang package.</w:t>
+        <w:t xml:space="preserve">String is a built-in class in </w:t>
+      </w:r>
+      <w:proofErr w:type="gramStart"/>
+      <w:r>
+        <w:t>java.lang</w:t>
+      </w:r>
+      <w:proofErr w:type="gramEnd"/>
+      <w:r>
+        <w:t xml:space="preserve"> package.</w:t>
       </w:r>
     </w:p>
     <w:p>
@@ -91,14 +99,23 @@
           <w:b/>
           <w:bCs/>
         </w:rPr>
-        <w:t xml:space="preserve">Difference between </w:t>
-      </w:r>
-      <w:r>
-        <w:rPr>
-          <w:b/>
-          <w:bCs/>
-        </w:rPr>
-        <w:t>String s = "hello"; and String s = new String();</w:t>
+        <w:t xml:space="preserve">Difference between String s = "hello"; and String s = new </w:t>
+      </w:r>
+      <w:proofErr w:type="gramStart"/>
+      <w:r>
+        <w:rPr>
+          <w:b/>
+          <w:bCs/>
+        </w:rPr>
+        <w:t>String(</w:t>
+      </w:r>
+      <w:proofErr w:type="gramEnd"/>
+      <w:r>
+        <w:rPr>
+          <w:b/>
+          <w:bCs/>
+        </w:rPr>
+        <w:t>);</w:t>
       </w:r>
     </w:p>
     <w:p>
@@ -155,7 +172,31 @@
           <w:lang w:eastAsia="en-IN"/>
           <w14:ligatures w14:val="none"/>
         </w:rPr>
-        <w:t>String s = new String();</w:t>
+        <w:t xml:space="preserve">String s = new </w:t>
+      </w:r>
+      <w:proofErr w:type="gramStart"/>
+      <w:r>
+        <w:rPr>
+          <w:rFonts w:ascii="Courier New" w:eastAsia="Times New Roman" w:hAnsi="Courier New" w:cs="Courier New"/>
+          <w:kern w:val="0"/>
+          <w:sz w:val="20"/>
+          <w:szCs w:val="20"/>
+          <w:lang w:eastAsia="en-IN"/>
+          <w14:ligatures w14:val="none"/>
+        </w:rPr>
+        <w:t>String(</w:t>
+      </w:r>
+      <w:proofErr w:type="gramEnd"/>
+      <w:r>
+        <w:rPr>
+          <w:rFonts w:ascii="Courier New" w:eastAsia="Times New Roman" w:hAnsi="Courier New" w:cs="Courier New"/>
+          <w:kern w:val="0"/>
+          <w:sz w:val="20"/>
+          <w:szCs w:val="20"/>
+          <w:lang w:eastAsia="en-IN"/>
+          <w14:ligatures w14:val="none"/>
+        </w:rPr>
+        <w:t>);</w:t>
       </w:r>
       <w:r>
         <w:rPr>
@@ -411,7 +452,35 @@
           <w:lang w:eastAsia="en-IN"/>
           <w14:ligatures w14:val="none"/>
         </w:rPr>
-        <w:t xml:space="preserve">2. String s = new String(); (Using </w:t>
+        <w:t xml:space="preserve">2. String s = new </w:t>
+      </w:r>
+      <w:proofErr w:type="gramStart"/>
+      <w:r>
+        <w:rPr>
+          <w:rFonts w:ascii="Times New Roman" w:eastAsia="Times New Roman" w:hAnsi="Times New Roman" w:cs="Times New Roman"/>
+          <w:b/>
+          <w:bCs/>
+          <w:kern w:val="0"/>
+          <w:sz w:val="27"/>
+          <w:szCs w:val="27"/>
+          <w:lang w:eastAsia="en-IN"/>
+          <w14:ligatures w14:val="none"/>
+        </w:rPr>
+        <w:t>String(</w:t>
+      </w:r>
+      <w:proofErr w:type="gramEnd"/>
+      <w:r>
+        <w:rPr>
+          <w:rFonts w:ascii="Times New Roman" w:eastAsia="Times New Roman" w:hAnsi="Times New Roman" w:cs="Times New Roman"/>
+          <w:b/>
+          <w:bCs/>
+          <w:kern w:val="0"/>
+          <w:sz w:val="27"/>
+          <w:szCs w:val="27"/>
+          <w:lang w:eastAsia="en-IN"/>
+          <w14:ligatures w14:val="none"/>
+        </w:rPr>
+        <w:t xml:space="preserve">); (Using </w:t>
       </w:r>
       <w:r>
         <w:rPr>
@@ -602,7 +671,31 @@
           <w:lang w:eastAsia="en-IN"/>
           <w14:ligatures w14:val="none"/>
         </w:rPr>
-        <w:t>String s = new String("hello");</w:t>
+        <w:t xml:space="preserve">String s = new </w:t>
+      </w:r>
+      <w:proofErr w:type="gramStart"/>
+      <w:r>
+        <w:rPr>
+          <w:rFonts w:ascii="Courier New" w:eastAsia="Times New Roman" w:hAnsi="Courier New" w:cs="Courier New"/>
+          <w:kern w:val="0"/>
+          <w:sz w:val="20"/>
+          <w:szCs w:val="20"/>
+          <w:lang w:eastAsia="en-IN"/>
+          <w14:ligatures w14:val="none"/>
+        </w:rPr>
+        <w:t>String(</w:t>
+      </w:r>
+      <w:proofErr w:type="gramEnd"/>
+      <w:r>
+        <w:rPr>
+          <w:rFonts w:ascii="Courier New" w:eastAsia="Times New Roman" w:hAnsi="Courier New" w:cs="Courier New"/>
+          <w:kern w:val="0"/>
+          <w:sz w:val="20"/>
+          <w:szCs w:val="20"/>
+          <w:lang w:eastAsia="en-IN"/>
+          <w14:ligatures w14:val="none"/>
+        </w:rPr>
+        <w:t>"hello");</w:t>
       </w:r>
       <w:r>
         <w:rPr>
@@ -1950,7 +2043,31 @@
           <w:lang w:eastAsia="en-IN"/>
           <w14:ligatures w14:val="none"/>
         </w:rPr>
-        <w:t>s1.concat(" world"); // This creates a new "hello world" string, but s1 is unchanged.</w:t>
+        <w:t>s</w:t>
+      </w:r>
+      <w:proofErr w:type="gramStart"/>
+      <w:r>
+        <w:rPr>
+          <w:rFonts w:ascii="Courier New" w:eastAsia="Times New Roman" w:hAnsi="Courier New" w:cs="Courier New"/>
+          <w:kern w:val="0"/>
+          <w:sz w:val="20"/>
+          <w:szCs w:val="20"/>
+          <w:lang w:eastAsia="en-IN"/>
+          <w14:ligatures w14:val="none"/>
+        </w:rPr>
+        <w:t>1.concat</w:t>
+      </w:r>
+      <w:proofErr w:type="gramEnd"/>
+      <w:r>
+        <w:rPr>
+          <w:rFonts w:ascii="Courier New" w:eastAsia="Times New Roman" w:hAnsi="Courier New" w:cs="Courier New"/>
+          <w:kern w:val="0"/>
+          <w:sz w:val="20"/>
+          <w:szCs w:val="20"/>
+          <w:lang w:eastAsia="en-IN"/>
+          <w14:ligatures w14:val="none"/>
+        </w:rPr>
+        <w:t>(" world"); // This creates a new "hello world" string, but s1 is unchanged.</w:t>
       </w:r>
     </w:p>
     <w:p>
@@ -2120,7 +2237,31 @@
           <w:lang w:eastAsia="en-IN"/>
           <w14:ligatures w14:val="none"/>
         </w:rPr>
-        <w:t>s2 = s2.concat(" world"); // This creates a new string and reassigns it to s2.</w:t>
+        <w:t>s2 = s</w:t>
+      </w:r>
+      <w:proofErr w:type="gramStart"/>
+      <w:r>
+        <w:rPr>
+          <w:rFonts w:ascii="Courier New" w:eastAsia="Times New Roman" w:hAnsi="Courier New" w:cs="Courier New"/>
+          <w:kern w:val="0"/>
+          <w:sz w:val="20"/>
+          <w:szCs w:val="20"/>
+          <w:lang w:eastAsia="en-IN"/>
+          <w14:ligatures w14:val="none"/>
+        </w:rPr>
+        <w:t>2.concat</w:t>
+      </w:r>
+      <w:proofErr w:type="gramEnd"/>
+      <w:r>
+        <w:rPr>
+          <w:rFonts w:ascii="Courier New" w:eastAsia="Times New Roman" w:hAnsi="Courier New" w:cs="Courier New"/>
+          <w:kern w:val="0"/>
+          <w:sz w:val="20"/>
+          <w:szCs w:val="20"/>
+          <w:lang w:eastAsia="en-IN"/>
+          <w14:ligatures w14:val="none"/>
+        </w:rPr>
+        <w:t>(" world"); // This creates a new string and reassigns it to s2.</w:t>
       </w:r>
     </w:p>
     <w:p>
@@ -2441,6 +2582,327 @@
     </w:p>
     <w:p/>
     <w:p/>
+    <w:p/>
+    <w:p>
+      <w:pPr>
+        <w:rPr>
+          <w:b/>
+          <w:bCs/>
+        </w:rPr>
+      </w:pPr>
+      <w:r>
+        <w:rPr>
+          <w:b/>
+          <w:bCs/>
+        </w:rPr>
+        <w:t xml:space="preserve">StringBuilder and </w:t>
+      </w:r>
+      <w:proofErr w:type="spellStart"/>
+      <w:r>
+        <w:rPr>
+          <w:b/>
+          <w:bCs/>
+        </w:rPr>
+        <w:t>StringBuffer</w:t>
+      </w:r>
+      <w:proofErr w:type="spellEnd"/>
+      <w:r>
+        <w:rPr>
+          <w:b/>
+          <w:bCs/>
+        </w:rPr>
+        <w:t xml:space="preserve"> in Java</w:t>
+      </w:r>
+    </w:p>
+    <w:p>
+      <w:pPr>
+        <w:numPr>
+          <w:ilvl w:val="0"/>
+          <w:numId w:val="7"/>
+        </w:numPr>
+      </w:pPr>
+      <w:r>
+        <w:t xml:space="preserve">StringBuilder and </w:t>
+      </w:r>
+      <w:proofErr w:type="spellStart"/>
+      <w:r>
+        <w:t>StringBuffer</w:t>
+      </w:r>
+      <w:proofErr w:type="spellEnd"/>
+      <w:r>
+        <w:t xml:space="preserve"> are classes that provide mutable sequences of characters.</w:t>
+      </w:r>
+    </w:p>
+    <w:p>
+      <w:pPr>
+        <w:numPr>
+          <w:ilvl w:val="0"/>
+          <w:numId w:val="7"/>
+        </w:numPr>
+      </w:pPr>
+      <w:r>
+        <w:t xml:space="preserve">They are designed for efficient </w:t>
+      </w:r>
+      <w:r>
+        <w:rPr>
+          <w:b/>
+          <w:bCs/>
+        </w:rPr>
+        <w:t>string manipulation operations, such as appending, inserting, or deleting characters from a string.</w:t>
+      </w:r>
+    </w:p>
+    <w:p>
+      <w:pPr>
+        <w:numPr>
+          <w:ilvl w:val="0"/>
+          <w:numId w:val="7"/>
+        </w:numPr>
+      </w:pPr>
+      <w:r>
+        <w:t xml:space="preserve">The main difference between StringBuilder and </w:t>
+      </w:r>
+      <w:proofErr w:type="spellStart"/>
+      <w:r>
+        <w:t>StringBuffer</w:t>
+      </w:r>
+      <w:proofErr w:type="spellEnd"/>
+      <w:r>
+        <w:t xml:space="preserve"> is that </w:t>
+      </w:r>
+      <w:r>
+        <w:rPr>
+          <w:b/>
+          <w:bCs/>
+        </w:rPr>
+        <w:t>StringBuilder is not thread-safe</w:t>
+      </w:r>
+      <w:r>
+        <w:t xml:space="preserve">, while </w:t>
+      </w:r>
+      <w:proofErr w:type="spellStart"/>
+      <w:r>
+        <w:rPr>
+          <w:b/>
+          <w:bCs/>
+          <w:i/>
+          <w:iCs/>
+        </w:rPr>
+        <w:t>StringBuffer</w:t>
+      </w:r>
+      <w:proofErr w:type="spellEnd"/>
+      <w:r>
+        <w:rPr>
+          <w:b/>
+          <w:bCs/>
+          <w:i/>
+          <w:iCs/>
+        </w:rPr>
+        <w:t xml:space="preserve"> is thread-</w:t>
+      </w:r>
+      <w:proofErr w:type="gramStart"/>
+      <w:r>
+        <w:rPr>
+          <w:b/>
+          <w:bCs/>
+          <w:i/>
+          <w:iCs/>
+        </w:rPr>
+        <w:t>safe.(</w:t>
+      </w:r>
+      <w:proofErr w:type="gramEnd"/>
+      <w:r>
+        <w:rPr>
+          <w:b/>
+          <w:bCs/>
+          <w:i/>
+          <w:iCs/>
+        </w:rPr>
+        <w:t>slow)</w:t>
+      </w:r>
+    </w:p>
+    <w:p>
+      <w:r>
+        <w:t xml:space="preserve">StringBuilder </w:t>
+      </w:r>
+      <w:proofErr w:type="spellStart"/>
+      <w:r>
+        <w:t>sb</w:t>
+      </w:r>
+      <w:proofErr w:type="spellEnd"/>
+      <w:r>
+        <w:t xml:space="preserve"> = new </w:t>
+      </w:r>
+      <w:proofErr w:type="spellStart"/>
+      <w:r>
+        <w:t>Stringbuilder</w:t>
+      </w:r>
+      <w:proofErr w:type="spellEnd"/>
+      <w:r>
+        <w:t>("Pramod");</w:t>
+      </w:r>
+    </w:p>
+    <w:p>
+      <w:proofErr w:type="spellStart"/>
+      <w:proofErr w:type="gramStart"/>
+      <w:r>
+        <w:t>sb.concat</w:t>
+      </w:r>
+      <w:proofErr w:type="spellEnd"/>
+      <w:proofErr w:type="gramEnd"/>
+      <w:r>
+        <w:t xml:space="preserve"> - T1</w:t>
+      </w:r>
+    </w:p>
+    <w:p>
+      <w:proofErr w:type="spellStart"/>
+      <w:proofErr w:type="gramStart"/>
+      <w:r>
+        <w:t>sb.trim</w:t>
+      </w:r>
+      <w:proofErr w:type="spellEnd"/>
+      <w:proofErr w:type="gramEnd"/>
+      <w:r>
+        <w:t>() - T2</w:t>
+      </w:r>
+    </w:p>
+    <w:p>
+      <w:proofErr w:type="spellStart"/>
+      <w:r>
+        <w:t>StringBuffer</w:t>
+      </w:r>
+      <w:proofErr w:type="spellEnd"/>
+      <w:r>
+        <w:t xml:space="preserve"> </w:t>
+      </w:r>
+      <w:proofErr w:type="spellStart"/>
+      <w:r>
+        <w:t>sb</w:t>
+      </w:r>
+      <w:proofErr w:type="spellEnd"/>
+      <w:r>
+        <w:t xml:space="preserve"> = new </w:t>
+      </w:r>
+      <w:proofErr w:type="spellStart"/>
+      <w:r>
+        <w:t>StringBuffer</w:t>
+      </w:r>
+      <w:proofErr w:type="spellEnd"/>
+      <w:r>
+        <w:t>("Pramod");</w:t>
+      </w:r>
+    </w:p>
+    <w:p>
+      <w:proofErr w:type="spellStart"/>
+      <w:proofErr w:type="gramStart"/>
+      <w:r>
+        <w:lastRenderedPageBreak/>
+        <w:t>sb.concat</w:t>
+      </w:r>
+      <w:proofErr w:type="spellEnd"/>
+      <w:proofErr w:type="gramEnd"/>
+      <w:r>
+        <w:t xml:space="preserve"> - T1 then -&gt; </w:t>
+      </w:r>
+      <w:proofErr w:type="spellStart"/>
+      <w:r>
+        <w:t>sb.trim</w:t>
+      </w:r>
+      <w:proofErr w:type="spellEnd"/>
+      <w:r>
+        <w:t>() - T2</w:t>
+      </w:r>
+    </w:p>
+    <w:p>
+      <w:pPr>
+        <w:numPr>
+          <w:ilvl w:val="0"/>
+          <w:numId w:val="8"/>
+        </w:numPr>
+      </w:pPr>
+      <w:r>
+        <w:rPr>
+          <w:b/>
+          <w:bCs/>
+        </w:rPr>
+        <w:t>StringBuilder is faster</w:t>
+      </w:r>
+      <w:r>
+        <w:t xml:space="preserve"> and more efficient in single-threaded environments, while </w:t>
+      </w:r>
+      <w:proofErr w:type="spellStart"/>
+      <w:r>
+        <w:rPr>
+          <w:b/>
+          <w:bCs/>
+        </w:rPr>
+        <w:t>StringBuffer</w:t>
+      </w:r>
+      <w:proofErr w:type="spellEnd"/>
+      <w:r>
+        <w:rPr>
+          <w:b/>
+          <w:bCs/>
+        </w:rPr>
+        <w:t xml:space="preserve"> is safer to use in multi-threaded environments.</w:t>
+      </w:r>
+    </w:p>
+    <w:p/>
+    <w:p/>
+    <w:p>
+      <w:r>
+        <w:rPr>
+          <w:noProof/>
+        </w:rPr>
+        <w:drawing>
+          <wp:inline distT="0" distB="0" distL="0" distR="0" wp14:anchorId="0182050A" wp14:editId="6BDAE9A1">
+            <wp:extent cx="5731510" cy="4163060"/>
+            <wp:effectExtent l="0" t="0" r="2540" b="8890"/>
+            <wp:docPr id="2047388388" name="Picture 1"/>
+            <wp:cNvGraphicFramePr>
+              <a:graphicFrameLocks xmlns:a="http://schemas.openxmlformats.org/drawingml/2006/main" noChangeAspect="1"/>
+            </wp:cNvGraphicFramePr>
+            <a:graphic xmlns:a="http://schemas.openxmlformats.org/drawingml/2006/main">
+              <a:graphicData uri="http://schemas.openxmlformats.org/drawingml/2006/picture">
+                <pic:pic xmlns:pic="http://schemas.openxmlformats.org/drawingml/2006/picture">
+                  <pic:nvPicPr>
+                    <pic:cNvPr id="0" name="Picture 1"/>
+                    <pic:cNvPicPr>
+                      <a:picLocks noChangeAspect="1" noChangeArrowheads="1"/>
+                    </pic:cNvPicPr>
+                  </pic:nvPicPr>
+                  <pic:blipFill>
+                    <a:blip r:embed="rId5">
+                      <a:extLst>
+                        <a:ext uri="{28A0092B-C50C-407E-A947-70E740481C1C}">
+                          <a14:useLocalDpi xmlns:a14="http://schemas.microsoft.com/office/drawing/2010/main" val="0"/>
+                        </a:ext>
+                      </a:extLst>
+                    </a:blip>
+                    <a:srcRect/>
+                    <a:stretch>
+                      <a:fillRect/>
+                    </a:stretch>
+                  </pic:blipFill>
+                  <pic:spPr bwMode="auto">
+                    <a:xfrm>
+                      <a:off x="0" y="0"/>
+                      <a:ext cx="5731510" cy="4163060"/>
+                    </a:xfrm>
+                    <a:prstGeom prst="rect">
+                      <a:avLst/>
+                    </a:prstGeom>
+                    <a:noFill/>
+                    <a:ln>
+                      <a:noFill/>
+                    </a:ln>
+                  </pic:spPr>
+                </pic:pic>
+              </a:graphicData>
+            </a:graphic>
+          </wp:inline>
+        </w:drawing>
+      </w:r>
+    </w:p>
     <w:sectPr>
       <w:pgSz w:w="11906" w:h="16838"/>
       <w:pgMar w:top="1440" w:right="1440" w:bottom="1440" w:left="1440" w:header="708" w:footer="708" w:gutter="0"/>
@@ -2454,6 +2916,155 @@
 <file path=word/numbering.xml><?xml version="1.0" encoding="utf-8"?>
 <w:numbering xmlns:wpc="http://schemas.microsoft.com/office/word/2010/wordprocessingCanvas" xmlns:cx="http://schemas.microsoft.com/office/drawing/2014/chartex" xmlns:cx1="http://schemas.microsoft.com/office/drawing/2015/9/8/chartex" xmlns:cx2="http://schemas.microsoft.com/office/drawing/2015/10/21/chartex" xmlns:cx3="http://schemas.microsoft.com/office/drawing/2016/5/9/chartex" xmlns:cx4="http://schemas.microsoft.com/office/drawing/2016/5/10/chartex" xmlns:cx5="http://schemas.microsoft.com/office/drawing/2016/5/11/chartex" xmlns:cx6="http://schemas.microsoft.com/office/drawing/2016/5/12/chartex" xmlns:cx7="http://schemas.microsoft.com/office/drawing/2016/5/13/chartex" xmlns:cx8="http://schemas.microsoft.com/office/drawing/2016/5/14/chartex" xmlns:mc="http://schemas.openxmlformats.org/markup-compatibility/2006" xmlns:aink="http://schemas.microsoft.com/office/drawing/2016/ink" xmlns:am3d="http://schemas.microsoft.com/office/drawing/2017/model3d" xmlns:o="urn:schemas-microsoft-com:office:office" xmlns:oel="http://schemas.microsoft.com/office/2019/extlst" xmlns:r="http://schemas.openxmlformats.org/officeDocument/2006/relationships" xmlns:m="http://schemas.openxmlformats.org/officeDocument/2006/math" xmlns:v="urn:schemas-microsoft-com:vml" xmlns:wp14="http://schemas.microsoft.com/office/word/2010/wordprocessingDrawing" xmlns:wp="http://schemas.openxmlformats.org/drawingml/2006/wordprocessingDrawing" xmlns:w10="urn:schemas-microsoft-com:office:word" xmlns:w="http://schemas.openxmlformats.org/wordprocessingml/2006/main" xmlns:w14="http://schemas.microsoft.com/office/word/2010/wordml" xmlns:w15="http://schemas.microsoft.com/office/word/2012/wordml" xmlns:w16cex="http://schemas.microsoft.com/office/word/2018/wordml/cex" xmlns:w16cid="http://schemas.microsoft.com/office/word/2016/wordml/cid" xmlns:w16="http://schemas.microsoft.com/office/word/2018/wordml" xmlns:w16du="http://schemas.microsoft.com/office/word/2023/wordml/word16du" xmlns:w16sdtdh="http://schemas.microsoft.com/office/word/2020/wordml/sdtdatahash" xmlns:w16sdtfl="http://schemas.microsoft.com/office/word/2024/wordml/sdtformatlock" xmlns:w16se="http://schemas.microsoft.com/office/word/2015/wordml/symex" xmlns:wpg="http://schemas.microsoft.com/office/word/2010/wordprocessingGroup" xmlns:wpi="http://schemas.microsoft.com/office/word/2010/wordprocessingInk" xmlns:wne="http://schemas.microsoft.com/office/word/2006/wordml" xmlns:wps="http://schemas.microsoft.com/office/word/2010/wordprocessingShape" mc:Ignorable="w14 w15 w16se w16cid w16 w16cex w16sdtdh w16sdtfl w16du wp14">
   <w:abstractNum w:abstractNumId="0" w15:restartNumberingAfterBreak="0">
+    <w:nsid w:val="009B74BB"/>
+    <w:multiLevelType w:val="multilevel"/>
+    <w:tmpl w:val="16609F7C"/>
+    <w:lvl w:ilvl="0">
+      <w:start w:val="1"/>
+      <w:numFmt w:val="bullet"/>
+      <w:lvlText w:val=""/>
+      <w:lvlJc w:val="left"/>
+      <w:pPr>
+        <w:tabs>
+          <w:tab w:val="num" w:pos="720"/>
+        </w:tabs>
+        <w:ind w:left="720" w:hanging="360"/>
+      </w:pPr>
+      <w:rPr>
+        <w:rFonts w:ascii="Symbol" w:hAnsi="Symbol" w:hint="default"/>
+        <w:sz w:val="20"/>
+      </w:rPr>
+    </w:lvl>
+    <w:lvl w:ilvl="1" w:tentative="1">
+      <w:start w:val="1"/>
+      <w:numFmt w:val="bullet"/>
+      <w:lvlText w:val="o"/>
+      <w:lvlJc w:val="left"/>
+      <w:pPr>
+        <w:tabs>
+          <w:tab w:val="num" w:pos="1440"/>
+        </w:tabs>
+        <w:ind w:left="1440" w:hanging="360"/>
+      </w:pPr>
+      <w:rPr>
+        <w:rFonts w:ascii="Courier New" w:hAnsi="Courier New" w:hint="default"/>
+        <w:sz w:val="20"/>
+      </w:rPr>
+    </w:lvl>
+    <w:lvl w:ilvl="2" w:tentative="1">
+      <w:start w:val="1"/>
+      <w:numFmt w:val="bullet"/>
+      <w:lvlText w:val=""/>
+      <w:lvlJc w:val="left"/>
+      <w:pPr>
+        <w:tabs>
+          <w:tab w:val="num" w:pos="2160"/>
+        </w:tabs>
+        <w:ind w:left="2160" w:hanging="360"/>
+      </w:pPr>
+      <w:rPr>
+        <w:rFonts w:ascii="Wingdings" w:hAnsi="Wingdings" w:hint="default"/>
+        <w:sz w:val="20"/>
+      </w:rPr>
+    </w:lvl>
+    <w:lvl w:ilvl="3" w:tentative="1">
+      <w:start w:val="1"/>
+      <w:numFmt w:val="bullet"/>
+      <w:lvlText w:val=""/>
+      <w:lvlJc w:val="left"/>
+      <w:pPr>
+        <w:tabs>
+          <w:tab w:val="num" w:pos="2880"/>
+        </w:tabs>
+        <w:ind w:left="2880" w:hanging="360"/>
+      </w:pPr>
+      <w:rPr>
+        <w:rFonts w:ascii="Wingdings" w:hAnsi="Wingdings" w:hint="default"/>
+        <w:sz w:val="20"/>
+      </w:rPr>
+    </w:lvl>
+    <w:lvl w:ilvl="4" w:tentative="1">
+      <w:start w:val="1"/>
+      <w:numFmt w:val="bullet"/>
+      <w:lvlText w:val=""/>
+      <w:lvlJc w:val="left"/>
+      <w:pPr>
+        <w:tabs>
+          <w:tab w:val="num" w:pos="3600"/>
+        </w:tabs>
+        <w:ind w:left="3600" w:hanging="360"/>
+      </w:pPr>
+      <w:rPr>
+        <w:rFonts w:ascii="Wingdings" w:hAnsi="Wingdings" w:hint="default"/>
+        <w:sz w:val="20"/>
+      </w:rPr>
+    </w:lvl>
+    <w:lvl w:ilvl="5" w:tentative="1">
+      <w:start w:val="1"/>
+      <w:numFmt w:val="bullet"/>
+      <w:lvlText w:val=""/>
+      <w:lvlJc w:val="left"/>
+      <w:pPr>
+        <w:tabs>
+          <w:tab w:val="num" w:pos="4320"/>
+        </w:tabs>
+        <w:ind w:left="4320" w:hanging="360"/>
+      </w:pPr>
+      <w:rPr>
+        <w:rFonts w:ascii="Wingdings" w:hAnsi="Wingdings" w:hint="default"/>
+        <w:sz w:val="20"/>
+      </w:rPr>
+    </w:lvl>
+    <w:lvl w:ilvl="6" w:tentative="1">
+      <w:start w:val="1"/>
+      <w:numFmt w:val="bullet"/>
+      <w:lvlText w:val=""/>
+      <w:lvlJc w:val="left"/>
+      <w:pPr>
+        <w:tabs>
+          <w:tab w:val="num" w:pos="5040"/>
+        </w:tabs>
+        <w:ind w:left="5040" w:hanging="360"/>
+      </w:pPr>
+      <w:rPr>
+        <w:rFonts w:ascii="Wingdings" w:hAnsi="Wingdings" w:hint="default"/>
+        <w:sz w:val="20"/>
+      </w:rPr>
+    </w:lvl>
+    <w:lvl w:ilvl="7" w:tentative="1">
+      <w:start w:val="1"/>
+      <w:numFmt w:val="bullet"/>
+      <w:lvlText w:val=""/>
+      <w:lvlJc w:val="left"/>
+      <w:pPr>
+        <w:tabs>
+          <w:tab w:val="num" w:pos="5760"/>
+        </w:tabs>
+        <w:ind w:left="5760" w:hanging="360"/>
+      </w:pPr>
+      <w:rPr>
+        <w:rFonts w:ascii="Wingdings" w:hAnsi="Wingdings" w:hint="default"/>
+        <w:sz w:val="20"/>
+      </w:rPr>
+    </w:lvl>
+    <w:lvl w:ilvl="8" w:tentative="1">
+      <w:start w:val="1"/>
+      <w:numFmt w:val="bullet"/>
+      <w:lvlText w:val=""/>
+      <w:lvlJc w:val="left"/>
+      <w:pPr>
+        <w:tabs>
+          <w:tab w:val="num" w:pos="6480"/>
+        </w:tabs>
+        <w:ind w:left="6480" w:hanging="360"/>
+      </w:pPr>
+      <w:rPr>
+        <w:rFonts w:ascii="Wingdings" w:hAnsi="Wingdings" w:hint="default"/>
+        <w:sz w:val="20"/>
+      </w:rPr>
+    </w:lvl>
+  </w:abstractNum>
+  <w:abstractNum w:abstractNumId="1" w15:restartNumberingAfterBreak="0">
     <w:nsid w:val="0DAB155F"/>
     <w:multiLevelType w:val="multilevel"/>
     <w:tmpl w:val="3E2EB58A"/>
@@ -2602,7 +3213,7 @@
       </w:rPr>
     </w:lvl>
   </w:abstractNum>
-  <w:abstractNum w:abstractNumId="1" w15:restartNumberingAfterBreak="0">
+  <w:abstractNum w:abstractNumId="2" w15:restartNumberingAfterBreak="0">
     <w:nsid w:val="3C1C2F45"/>
     <w:multiLevelType w:val="hybridMultilevel"/>
     <w:tmpl w:val="4552C212"/>
@@ -2715,7 +3326,156 @@
       </w:rPr>
     </w:lvl>
   </w:abstractNum>
-  <w:abstractNum w:abstractNumId="2" w15:restartNumberingAfterBreak="0">
+  <w:abstractNum w:abstractNumId="3" w15:restartNumberingAfterBreak="0">
+    <w:nsid w:val="40096552"/>
+    <w:multiLevelType w:val="multilevel"/>
+    <w:tmpl w:val="B3321F4E"/>
+    <w:lvl w:ilvl="0">
+      <w:start w:val="1"/>
+      <w:numFmt w:val="bullet"/>
+      <w:lvlText w:val=""/>
+      <w:lvlJc w:val="left"/>
+      <w:pPr>
+        <w:tabs>
+          <w:tab w:val="num" w:pos="720"/>
+        </w:tabs>
+        <w:ind w:left="720" w:hanging="360"/>
+      </w:pPr>
+      <w:rPr>
+        <w:rFonts w:ascii="Symbol" w:hAnsi="Symbol" w:hint="default"/>
+        <w:sz w:val="20"/>
+      </w:rPr>
+    </w:lvl>
+    <w:lvl w:ilvl="1" w:tentative="1">
+      <w:start w:val="1"/>
+      <w:numFmt w:val="bullet"/>
+      <w:lvlText w:val="o"/>
+      <w:lvlJc w:val="left"/>
+      <w:pPr>
+        <w:tabs>
+          <w:tab w:val="num" w:pos="1440"/>
+        </w:tabs>
+        <w:ind w:left="1440" w:hanging="360"/>
+      </w:pPr>
+      <w:rPr>
+        <w:rFonts w:ascii="Courier New" w:hAnsi="Courier New" w:hint="default"/>
+        <w:sz w:val="20"/>
+      </w:rPr>
+    </w:lvl>
+    <w:lvl w:ilvl="2" w:tentative="1">
+      <w:start w:val="1"/>
+      <w:numFmt w:val="bullet"/>
+      <w:lvlText w:val=""/>
+      <w:lvlJc w:val="left"/>
+      <w:pPr>
+        <w:tabs>
+          <w:tab w:val="num" w:pos="2160"/>
+        </w:tabs>
+        <w:ind w:left="2160" w:hanging="360"/>
+      </w:pPr>
+      <w:rPr>
+        <w:rFonts w:ascii="Wingdings" w:hAnsi="Wingdings" w:hint="default"/>
+        <w:sz w:val="20"/>
+      </w:rPr>
+    </w:lvl>
+    <w:lvl w:ilvl="3" w:tentative="1">
+      <w:start w:val="1"/>
+      <w:numFmt w:val="bullet"/>
+      <w:lvlText w:val=""/>
+      <w:lvlJc w:val="left"/>
+      <w:pPr>
+        <w:tabs>
+          <w:tab w:val="num" w:pos="2880"/>
+        </w:tabs>
+        <w:ind w:left="2880" w:hanging="360"/>
+      </w:pPr>
+      <w:rPr>
+        <w:rFonts w:ascii="Wingdings" w:hAnsi="Wingdings" w:hint="default"/>
+        <w:sz w:val="20"/>
+      </w:rPr>
+    </w:lvl>
+    <w:lvl w:ilvl="4" w:tentative="1">
+      <w:start w:val="1"/>
+      <w:numFmt w:val="bullet"/>
+      <w:lvlText w:val=""/>
+      <w:lvlJc w:val="left"/>
+      <w:pPr>
+        <w:tabs>
+          <w:tab w:val="num" w:pos="3600"/>
+        </w:tabs>
+        <w:ind w:left="3600" w:hanging="360"/>
+      </w:pPr>
+      <w:rPr>
+        <w:rFonts w:ascii="Wingdings" w:hAnsi="Wingdings" w:hint="default"/>
+        <w:sz w:val="20"/>
+      </w:rPr>
+    </w:lvl>
+    <w:lvl w:ilvl="5" w:tentative="1">
+      <w:start w:val="1"/>
+      <w:numFmt w:val="bullet"/>
+      <w:lvlText w:val=""/>
+      <w:lvlJc w:val="left"/>
+      <w:pPr>
+        <w:tabs>
+          <w:tab w:val="num" w:pos="4320"/>
+        </w:tabs>
+        <w:ind w:left="4320" w:hanging="360"/>
+      </w:pPr>
+      <w:rPr>
+        <w:rFonts w:ascii="Wingdings" w:hAnsi="Wingdings" w:hint="default"/>
+        <w:sz w:val="20"/>
+      </w:rPr>
+    </w:lvl>
+    <w:lvl w:ilvl="6" w:tentative="1">
+      <w:start w:val="1"/>
+      <w:numFmt w:val="bullet"/>
+      <w:lvlText w:val=""/>
+      <w:lvlJc w:val="left"/>
+      <w:pPr>
+        <w:tabs>
+          <w:tab w:val="num" w:pos="5040"/>
+        </w:tabs>
+        <w:ind w:left="5040" w:hanging="360"/>
+      </w:pPr>
+      <w:rPr>
+        <w:rFonts w:ascii="Wingdings" w:hAnsi="Wingdings" w:hint="default"/>
+        <w:sz w:val="20"/>
+      </w:rPr>
+    </w:lvl>
+    <w:lvl w:ilvl="7" w:tentative="1">
+      <w:start w:val="1"/>
+      <w:numFmt w:val="bullet"/>
+      <w:lvlText w:val=""/>
+      <w:lvlJc w:val="left"/>
+      <w:pPr>
+        <w:tabs>
+          <w:tab w:val="num" w:pos="5760"/>
+        </w:tabs>
+        <w:ind w:left="5760" w:hanging="360"/>
+      </w:pPr>
+      <w:rPr>
+        <w:rFonts w:ascii="Wingdings" w:hAnsi="Wingdings" w:hint="default"/>
+        <w:sz w:val="20"/>
+      </w:rPr>
+    </w:lvl>
+    <w:lvl w:ilvl="8" w:tentative="1">
+      <w:start w:val="1"/>
+      <w:numFmt w:val="bullet"/>
+      <w:lvlText w:val=""/>
+      <w:lvlJc w:val="left"/>
+      <w:pPr>
+        <w:tabs>
+          <w:tab w:val="num" w:pos="6480"/>
+        </w:tabs>
+        <w:ind w:left="6480" w:hanging="360"/>
+      </w:pPr>
+      <w:rPr>
+        <w:rFonts w:ascii="Wingdings" w:hAnsi="Wingdings" w:hint="default"/>
+        <w:sz w:val="20"/>
+      </w:rPr>
+    </w:lvl>
+  </w:abstractNum>
+  <w:abstractNum w:abstractNumId="4" w15:restartNumberingAfterBreak="0">
     <w:nsid w:val="4E514E04"/>
     <w:multiLevelType w:val="multilevel"/>
     <w:tmpl w:val="508C831E"/>
@@ -2864,7 +3624,7 @@
       </w:rPr>
     </w:lvl>
   </w:abstractNum>
-  <w:abstractNum w:abstractNumId="3" w15:restartNumberingAfterBreak="0">
+  <w:abstractNum w:abstractNumId="5" w15:restartNumberingAfterBreak="0">
     <w:nsid w:val="531465E4"/>
     <w:multiLevelType w:val="multilevel"/>
     <w:tmpl w:val="58E83BE6"/>
@@ -3013,7 +3773,7 @@
       </w:rPr>
     </w:lvl>
   </w:abstractNum>
-  <w:abstractNum w:abstractNumId="4" w15:restartNumberingAfterBreak="0">
+  <w:abstractNum w:abstractNumId="6" w15:restartNumberingAfterBreak="0">
     <w:nsid w:val="6A290551"/>
     <w:multiLevelType w:val="multilevel"/>
     <w:tmpl w:val="63F2AFE2"/>
@@ -3162,7 +3922,7 @@
       </w:rPr>
     </w:lvl>
   </w:abstractNum>
-  <w:abstractNum w:abstractNumId="5" w15:restartNumberingAfterBreak="0">
+  <w:abstractNum w:abstractNumId="7" w15:restartNumberingAfterBreak="0">
     <w:nsid w:val="773E4B3E"/>
     <w:multiLevelType w:val="multilevel"/>
     <w:tmpl w:val="B87CEAFA"/>
@@ -3308,22 +4068,28 @@
     </w:lvl>
   </w:abstractNum>
   <w:num w:numId="1" w16cid:durableId="992561885">
+    <w:abstractNumId w:val="2"/>
+  </w:num>
+  <w:num w:numId="2" w16cid:durableId="142623911">
     <w:abstractNumId w:val="1"/>
   </w:num>
-  <w:num w:numId="2" w16cid:durableId="142623911">
-    <w:abstractNumId w:val="0"/>
+  <w:num w:numId="3" w16cid:durableId="502546143">
+    <w:abstractNumId w:val="7"/>
   </w:num>
-  <w:num w:numId="3" w16cid:durableId="502546143">
+  <w:num w:numId="4" w16cid:durableId="1563717187">
+    <w:abstractNumId w:val="4"/>
+  </w:num>
+  <w:num w:numId="5" w16cid:durableId="760563717">
     <w:abstractNumId w:val="5"/>
   </w:num>
-  <w:num w:numId="4" w16cid:durableId="1563717187">
-    <w:abstractNumId w:val="2"/>
+  <w:num w:numId="6" w16cid:durableId="258370986">
+    <w:abstractNumId w:val="6"/>
   </w:num>
-  <w:num w:numId="5" w16cid:durableId="760563717">
+  <w:num w:numId="7" w16cid:durableId="989598457">
     <w:abstractNumId w:val="3"/>
   </w:num>
-  <w:num w:numId="6" w16cid:durableId="258370986">
-    <w:abstractNumId w:val="4"/>
+  <w:num w:numId="8" w16cid:durableId="1918903194">
+    <w:abstractNumId w:val="0"/>
   </w:num>
 </w:numbering>
 </file>

</xml_diff>